<commit_message>
status and fix to version 3
</commit_message>
<xml_diff>
--- a/Resources/StJoseph/StJosephReadAloud.docx
+++ b/Resources/StJoseph/StJosephReadAloud.docx
@@ -2926,6 +2926,20 @@
           <w:rFonts w:cs="Kartika"/>
           <w:cs/>
         </w:rPr>
+        <w:t>വിശുദ്ധ</w:t>
+      </w:r>
+      <w:r>
+        <w:rPr>
+          <w:rFonts w:cs="Kartika"/>
+          <w:cs/>
+        </w:rPr>
+        <w:t xml:space="preserve"> </w:t>
+      </w:r>
+      <w:r>
+        <w:rPr>
+          <w:rFonts w:cs="Kartika"/>
+          <w:cs/>
+        </w:rPr>
         <w:t>യൗസേപ്പിതാവേ. ഞങ്ങൾക്കു വേണ്ടി അപേക്ഷിക്കണമേ.</w:t>
       </w:r>
       <w:r>
@@ -2998,6 +3012,7 @@
           <w:rFonts w:cs="Kartika"/>
           <w:cs/>
         </w:rPr>
+        <w:lastRenderedPageBreak/>
         <w:t>മിശിഹായുടെ സംരക്ഷകനേ. ഞങ്ങൾക്കു വേണ്ടി അപേക്ഷിക്കണമേ.</w:t>
       </w:r>
       <w:r>
@@ -3010,7 +3025,6 @@
           <w:rFonts w:cs="Kartika"/>
           <w:cs/>
         </w:rPr>
-        <w:lastRenderedPageBreak/>
         <w:t>തിരുകുടുംബത്തിന്‍റെ നാഥനേ. ഞങ്ങൾക്കു വേണ്ടി അപേക്ഷിക്കണമേ</w:t>
       </w:r>
       <w:r>
@@ -3199,6 +3213,7 @@
           <w:rFonts w:cs="Kartika"/>
           <w:cs/>
         </w:rPr>
+        <w:lastRenderedPageBreak/>
         <w:t>മരിക്കുന്നവരുടെ മദ്ധ്യസ്ഥനേ. ഞങ്ങൾക്കു വേണ്ടി അപേക്ഷിക്കണമേ</w:t>
       </w:r>
       <w:r>
@@ -3211,7 +3226,6 @@
           <w:rFonts w:cs="Kartika"/>
           <w:cs/>
         </w:rPr>
-        <w:lastRenderedPageBreak/>
         <w:t>പിശാചുക്കളുടെ ഭീതിയേ. ഞങ്ങൾക്കു വേണ്ടി അപേക്ഷിക്കണമേ</w:t>
       </w:r>
       <w:r>
@@ -3398,7 +3412,15 @@
           <w:rFonts w:cs="Kartika"/>
           <w:cs/>
         </w:rPr>
-        <w:t>എത്രയും മഹത്വമുള്ള പിതാവായിരിക്കുന്ന വിശുദ്ധ യൗസേപ്പിതാവേ. ഭൂമിയിലെ എല്ലാ വിശുദ്ധ കുടുംബങ്ങളുടെയും നാഥനായിരിക്കുവാൻ അങ്ങയെ ദൈവം തിരഞ്ഞെടുത്തുവല്ലോ. അങ്ങയുടെ മേലങ്കിക്കു കീഴിൽ എന്നെയും ചേർക്കണമെന്ന് ഞാനപേക്ഷിക്കുന്നു. അങ്ങനെ എന്‍റെ ആത്‌മാവിന്‍റെ സഹായകനും സംരക്ഷകനും അങ്ങായിരിക്കട്ടെ.</w:t>
+        <w:t xml:space="preserve">എത്രയും മഹത്വമുള്ള പിതാവായിരിക്കുന്ന വിശുദ്ധ യൗസേപ്പിതാവേ. ഭൂമിയിലെ എല്ലാ വിശുദ്ധ കുടുംബങ്ങളുടെയും നാഥനായിരിക്കുവാൻ അങ്ങയെ ദൈവം തിരഞ്ഞെടുത്തുവല്ലോ. അങ്ങയുടെ മേലങ്കിക്കു കീഴിൽ എന്നെയും ചേർക്കണമെന്ന് ഞാനപേക്ഷിക്കുന്നു. അങ്ങനെ എന്‍റെ </w:t>
+      </w:r>
+      <w:r>
+        <w:rPr>
+          <w:rFonts w:cs="Kartika"/>
+          <w:cs/>
+        </w:rPr>
+        <w:lastRenderedPageBreak/>
+        <w:t>ആത്‌മാവിന്‍റെ സഹായകനും സംരക്ഷകനും അങ്ങായിരിക്കട്ടെ.</w:t>
       </w:r>
       <w:r>
         <w:t xml:space="preserve">&lt;break time='1s' /&gt; </w:t>
@@ -3438,15 +3460,7 @@
           <w:rFonts w:cs="Kartika"/>
           <w:cs/>
         </w:rPr>
-        <w:t xml:space="preserve">എന്‍റെ മദ്ധ്യസ്ഥനുമായി </w:t>
-      </w:r>
-      <w:r>
-        <w:rPr>
-          <w:rFonts w:cs="Kartika"/>
-          <w:cs/>
-        </w:rPr>
-        <w:lastRenderedPageBreak/>
-        <w:t>സ്വീകരിക്കുന്നു. എന്‍റെ ശരീരവും</w:t>
+        <w:t>എന്‍റെ മദ്ധ്യസ്ഥനുമായി സ്വീകരിക്കുന്നു. എന്‍റെ ശരീരവും</w:t>
       </w:r>
       <w:r>
         <w:t xml:space="preserve">, </w:t>
@@ -3636,6 +3650,113 @@
       <w:r>
         <w:t>&lt;/emphasis&gt;&lt;break time='1s' /&gt;</w:t>
       </w:r>
+    </w:p>
+    <w:p>
+      <w:pPr>
+        <w:spacing w:after="0" w:line="240" w:lineRule="auto"/>
+      </w:pPr>
+    </w:p>
+    <w:p>
+      <w:r>
+        <w:rPr>
+          <w:rFonts w:cs="Kartika"/>
+          <w:cs/>
+        </w:rPr>
+        <w:t>പിതാവിനും പുത്രനും പരിശുദ്ധാത്മാവിനും സ്തുതി</w:t>
+      </w:r>
+      <w:r>
+        <w:t>&lt;break time='1s' /&gt;</w:t>
+      </w:r>
+      <w:r>
+        <w:rPr>
+          <w:rFonts w:cs="Kartika"/>
+          <w:cs/>
+        </w:rPr>
+        <w:t>ആദിയിലെ പോലെ ഇപ്പോളും എപ്പോളും എന്നേയ്ക്കും</w:t>
+      </w:r>
+      <w:r>
+        <w:t>&lt;emphasis level='strong'&gt;</w:t>
+      </w:r>
+      <w:r>
+        <w:rPr>
+          <w:rFonts w:cs="Kartika"/>
+          <w:cs/>
+        </w:rPr>
+        <w:t>ആമ്മേൻ</w:t>
+      </w:r>
+      <w:r>
+        <w:t>&lt;/emphasis&gt;&lt;break time='1s' /&gt;</w:t>
+      </w:r>
+    </w:p>
+    <w:p>
+      <w:r>
+        <w:rPr>
+          <w:rFonts w:cs="Kartika"/>
+          <w:cs/>
+        </w:rPr>
+        <w:lastRenderedPageBreak/>
+        <w:t>പിതാവിനും പുത്രനും പരിശുദ്ധാത്മാവിനും സ്തുതി</w:t>
+      </w:r>
+      <w:r>
+        <w:t>&lt;break time='1s' /&gt;</w:t>
+      </w:r>
+      <w:r>
+        <w:rPr>
+          <w:rFonts w:cs="Kartika"/>
+          <w:cs/>
+        </w:rPr>
+        <w:t>ആദിയിലെ പോലെ ഇപ്പോളും എപ്പോളും എന്നേയ്ക്കും</w:t>
+      </w:r>
+      <w:r>
+        <w:t>&lt;emphasis level='strong'&gt;</w:t>
+      </w:r>
+      <w:r>
+        <w:rPr>
+          <w:rFonts w:cs="Kartika"/>
+          <w:cs/>
+        </w:rPr>
+        <w:t>ആമ്മേൻ</w:t>
+      </w:r>
+      <w:r>
+        <w:t>&lt;/emphasis&gt;&lt;break time='1s' /&gt;</w:t>
+      </w:r>
+    </w:p>
+    <w:p>
+      <w:r>
+        <w:rPr>
+          <w:rFonts w:cs="Kartika"/>
+          <w:cs/>
+        </w:rPr>
+        <w:t>പിതാവിനും പുത്രനും പരിശുദ്ധാത്മാവിനും സ്തുതി</w:t>
+      </w:r>
+      <w:r>
+        <w:t>&lt;break time='1s' /&gt;</w:t>
+      </w:r>
+      <w:r>
+        <w:rPr>
+          <w:rFonts w:cs="Kartika"/>
+          <w:cs/>
+        </w:rPr>
+        <w:t>ആദിയിലെ പോലെ ഇപ്പോളും എപ്പോളും എന്നേയ്ക്കും</w:t>
+      </w:r>
+      <w:r>
+        <w:t>&lt;emphasis level='strong'&gt;</w:t>
+      </w:r>
+      <w:r>
+        <w:rPr>
+          <w:rFonts w:cs="Kartika"/>
+          <w:cs/>
+        </w:rPr>
+        <w:t>ആമ്മേൻ</w:t>
+      </w:r>
+      <w:r>
+        <w:t>&lt;/emphasis&gt;&lt;break time='1s' /&gt;</w:t>
+      </w:r>
+    </w:p>
+    <w:p>
+      <w:pPr>
+        <w:spacing w:after="0" w:line="240" w:lineRule="auto"/>
+      </w:pPr>
     </w:p>
     <w:sectPr>
       <w:pgSz w:w="11906" w:h="16838"/>
@@ -4046,7 +4167,7 @@
   <w:style w:type="paragraph" w:default="1" w:styleId="Normal">
     <w:name w:val="Normal"/>
     <w:qFormat/>
-    <w:rsid w:val="0080704B"/>
+    <w:rsid w:val="00971D8D"/>
   </w:style>
   <w:style w:type="paragraph" w:styleId="Heading1">
     <w:name w:val="heading 1"/>

</xml_diff>